<commit_message>
Page numbers on scmp
</commit_message>
<xml_diff>
--- a/docs/deliverable4/Getana_Deliverable_4_ConfigurationManagementPlan.docx
+++ b/docs/deliverable4/Getana_Deliverable_4_ConfigurationManagementPlan.docx
@@ -13,6 +13,8 @@
           <w:szCs w:val="72"/>
         </w:rPr>
       </w:pPr>
+      <w:bookmarkStart w:id="0" w:name="_GoBack"/>
+      <w:bookmarkEnd w:id="0"/>
     </w:p>
     <w:p>
       <w:pPr>
@@ -529,14 +531,14 @@
       <w:pPr>
         <w:pStyle w:val="Head1"/>
       </w:pPr>
-      <w:bookmarkStart w:id="0" w:name="_Toc510790884"/>
-      <w:bookmarkStart w:id="1" w:name="_Toc513295158"/>
+      <w:bookmarkStart w:id="1" w:name="_Toc510790884"/>
+      <w:bookmarkStart w:id="2" w:name="_Toc513295158"/>
       <w:r>
         <w:lastRenderedPageBreak/>
         <w:t>Table of Contents</w:t>
       </w:r>
-      <w:bookmarkEnd w:id="0"/>
       <w:bookmarkEnd w:id="1"/>
+      <w:bookmarkEnd w:id="2"/>
     </w:p>
     <w:p>
       <w:pPr>
@@ -568,7 +570,7 @@
         </w:rPr>
         <w:fldChar w:fldCharType="separate"/>
       </w:r>
-      <w:bookmarkStart w:id="2" w:name="_Toc510790885"/>
+      <w:bookmarkStart w:id="3" w:name="_Toc510790885"/>
       <w:r>
         <w:rPr>
           <w:rStyle w:val="Hyperlink"/>
@@ -595,12 +597,6 @@
           <w:noProof/>
         </w:rPr>
         <w:instrText xml:space="preserve"> </w:instrText>
-      </w:r>
-      <w:r>
-        <w:rPr>
-          <w:rStyle w:val="Hyperlink"/>
-          <w:noProof/>
-        </w:rPr>
       </w:r>
       <w:r>
         <w:rPr>
@@ -1607,8 +1603,6 @@
           <w:fldChar w:fldCharType="end"/>
         </w:r>
       </w:hyperlink>
-      <w:bookmarkStart w:id="3" w:name="_GoBack"/>
-      <w:bookmarkEnd w:id="3"/>
     </w:p>
     <w:p>
       <w:pPr>
@@ -4209,7 +4203,7 @@
       <w:r>
         <w:fldChar w:fldCharType="end"/>
       </w:r>
-      <w:bookmarkEnd w:id="2"/>
+      <w:bookmarkEnd w:id="3"/>
     </w:p>
     <w:p>
       <w:pPr>
@@ -8364,7 +8358,7 @@
         </w:rPr>
         <w:tab/>
       </w:r>
-      <w:hyperlink r:id="rId6">
+      <w:hyperlink r:id="rId8">
         <w:r>
           <w:rPr>
             <w:rStyle w:val="ListLabel37"/>
@@ -10206,15 +10200,185 @@
       </w:pPr>
     </w:p>
     <w:sectPr>
+      <w:footerReference w:type="even" r:id="rId9"/>
+      <w:footerReference w:type="default" r:id="rId10"/>
       <w:pgSz w:w="12240" w:h="15840"/>
       <w:pgMar w:top="1440" w:right="1440" w:bottom="1440" w:left="1440" w:header="0" w:footer="0" w:gutter="0"/>
       <w:pgNumType w:start="1"/>
       <w:cols w:space="720"/>
       <w:formProt w:val="0"/>
+      <w:titlePg/>
       <w:docGrid w:linePitch="100" w:charSpace="8192"/>
     </w:sectPr>
   </w:body>
 </w:document>
+</file>
+
+<file path=word/endnotes.xml><?xml version="1.0" encoding="utf-8"?>
+<w:endnotes xmlns:wpc="http://schemas.microsoft.com/office/word/2010/wordprocessingCanvas" xmlns:cx="http://schemas.microsoft.com/office/drawing/2014/chartex" xmlns:cx1="http://schemas.microsoft.com/office/drawing/2015/9/8/chartex" xmlns:cx2="http://schemas.microsoft.com/office/drawing/2015/10/21/chartex" xmlns:cx3="http://schemas.microsoft.com/office/drawing/2016/5/9/chartex" xmlns:cx4="http://schemas.microsoft.com/office/drawing/2016/5/10/chartex" xmlns:cx5="http://schemas.microsoft.com/office/drawing/2016/5/11/chartex" xmlns:cx6="http://schemas.microsoft.com/office/drawing/2016/5/12/chartex" xmlns:cx7="http://schemas.microsoft.com/office/drawing/2016/5/13/chartex" xmlns:cx8="http://schemas.microsoft.com/office/drawing/2016/5/14/chartex" xmlns:mc="http://schemas.openxmlformats.org/markup-compatibility/2006" xmlns:aink="http://schemas.microsoft.com/office/drawing/2016/ink" xmlns:am3d="http://schemas.microsoft.com/office/drawing/2017/model3d" xmlns:o="urn:schemas-microsoft-com:office:office" xmlns:r="http://schemas.openxmlformats.org/officeDocument/2006/relationships" xmlns:m="http://schemas.openxmlformats.org/officeDocument/2006/math" xmlns:v="urn:schemas-microsoft-com:vml" xmlns:wp14="http://schemas.microsoft.com/office/word/2010/wordprocessingDrawing" xmlns:wp="http://schemas.openxmlformats.org/drawingml/2006/wordprocessingDrawing" xmlns:w10="urn:schemas-microsoft-com:office:word" xmlns:w="http://schemas.openxmlformats.org/wordprocessingml/2006/main" xmlns:w14="http://schemas.microsoft.com/office/word/2010/wordml" xmlns:w15="http://schemas.microsoft.com/office/word/2012/wordml" xmlns:w16cid="http://schemas.microsoft.com/office/word/2016/wordml/cid" xmlns:w16se="http://schemas.microsoft.com/office/word/2015/wordml/symex" xmlns:wpg="http://schemas.microsoft.com/office/word/2010/wordprocessingGroup" xmlns:wpi="http://schemas.microsoft.com/office/word/2010/wordprocessingInk" xmlns:wne="http://schemas.microsoft.com/office/word/2006/wordml" xmlns:wps="http://schemas.microsoft.com/office/word/2010/wordprocessingShape" mc:Ignorable="w14 w15 w16se w16cid wp14">
+  <w:endnote w:type="separator" w:id="-1">
+    <w:p>
+      <w:pPr>
+        <w:spacing w:after="0" w:line="240" w:lineRule="auto"/>
+      </w:pPr>
+      <w:r>
+        <w:separator/>
+      </w:r>
+    </w:p>
+  </w:endnote>
+  <w:endnote w:type="continuationSeparator" w:id="0">
+    <w:p>
+      <w:pPr>
+        <w:spacing w:after="0" w:line="240" w:lineRule="auto"/>
+      </w:pPr>
+      <w:r>
+        <w:continuationSeparator/>
+      </w:r>
+    </w:p>
+  </w:endnote>
+</w:endnotes>
+</file>
+
+<file path=word/footer1.xml><?xml version="1.0" encoding="utf-8"?>
+<w:ftr xmlns:wpc="http://schemas.microsoft.com/office/word/2010/wordprocessingCanvas" xmlns:cx="http://schemas.microsoft.com/office/drawing/2014/chartex" xmlns:cx1="http://schemas.microsoft.com/office/drawing/2015/9/8/chartex" xmlns:cx2="http://schemas.microsoft.com/office/drawing/2015/10/21/chartex" xmlns:cx3="http://schemas.microsoft.com/office/drawing/2016/5/9/chartex" xmlns:cx4="http://schemas.microsoft.com/office/drawing/2016/5/10/chartex" xmlns:cx5="http://schemas.microsoft.com/office/drawing/2016/5/11/chartex" xmlns:cx6="http://schemas.microsoft.com/office/drawing/2016/5/12/chartex" xmlns:cx7="http://schemas.microsoft.com/office/drawing/2016/5/13/chartex" xmlns:cx8="http://schemas.microsoft.com/office/drawing/2016/5/14/chartex" xmlns:mc="http://schemas.openxmlformats.org/markup-compatibility/2006" xmlns:aink="http://schemas.microsoft.com/office/drawing/2016/ink" xmlns:am3d="http://schemas.microsoft.com/office/drawing/2017/model3d" xmlns:o="urn:schemas-microsoft-com:office:office" xmlns:r="http://schemas.openxmlformats.org/officeDocument/2006/relationships" xmlns:m="http://schemas.openxmlformats.org/officeDocument/2006/math" xmlns:v="urn:schemas-microsoft-com:vml" xmlns:wp14="http://schemas.microsoft.com/office/word/2010/wordprocessingDrawing" xmlns:wp="http://schemas.openxmlformats.org/drawingml/2006/wordprocessingDrawing" xmlns:w10="urn:schemas-microsoft-com:office:word" xmlns:w="http://schemas.openxmlformats.org/wordprocessingml/2006/main" xmlns:w14="http://schemas.microsoft.com/office/word/2010/wordml" xmlns:w15="http://schemas.microsoft.com/office/word/2012/wordml" xmlns:w16cid="http://schemas.microsoft.com/office/word/2016/wordml/cid" xmlns:w16se="http://schemas.microsoft.com/office/word/2015/wordml/symex" xmlns:wpg="http://schemas.microsoft.com/office/word/2010/wordprocessingGroup" xmlns:wpi="http://schemas.microsoft.com/office/word/2010/wordprocessingInk" xmlns:wne="http://schemas.microsoft.com/office/word/2006/wordml" xmlns:wps="http://schemas.microsoft.com/office/word/2010/wordprocessingShape" mc:Ignorable="w14 w15 w16se w16cid wp14">
+  <w:sdt>
+    <w:sdtPr>
+      <w:rPr>
+        <w:rStyle w:val="PageNumber"/>
+      </w:rPr>
+      <w:id w:val="527991439"/>
+      <w:docPartObj>
+        <w:docPartGallery w:val="Page Numbers (Bottom of Page)"/>
+        <w:docPartUnique/>
+      </w:docPartObj>
+    </w:sdtPr>
+    <w:sdtContent>
+      <w:p>
+        <w:pPr>
+          <w:pStyle w:val="Footer"/>
+          <w:framePr w:wrap="none" w:vAnchor="text" w:hAnchor="margin" w:xAlign="right" w:y="1"/>
+          <w:rPr>
+            <w:rStyle w:val="PageNumber"/>
+          </w:rPr>
+        </w:pPr>
+        <w:r>
+          <w:rPr>
+            <w:rStyle w:val="PageNumber"/>
+          </w:rPr>
+          <w:fldChar w:fldCharType="begin"/>
+        </w:r>
+        <w:r>
+          <w:rPr>
+            <w:rStyle w:val="PageNumber"/>
+          </w:rPr>
+          <w:instrText xml:space="preserve"> PAGE </w:instrText>
+        </w:r>
+        <w:r>
+          <w:rPr>
+            <w:rStyle w:val="PageNumber"/>
+          </w:rPr>
+          <w:fldChar w:fldCharType="end"/>
+        </w:r>
+      </w:p>
+    </w:sdtContent>
+  </w:sdt>
+  <w:p>
+    <w:pPr>
+      <w:pStyle w:val="Footer"/>
+      <w:ind w:right="360"/>
+    </w:pPr>
+  </w:p>
+</w:ftr>
+</file>
+
+<file path=word/footer2.xml><?xml version="1.0" encoding="utf-8"?>
+<w:ftr xmlns:wpc="http://schemas.microsoft.com/office/word/2010/wordprocessingCanvas" xmlns:cx="http://schemas.microsoft.com/office/drawing/2014/chartex" xmlns:cx1="http://schemas.microsoft.com/office/drawing/2015/9/8/chartex" xmlns:cx2="http://schemas.microsoft.com/office/drawing/2015/10/21/chartex" xmlns:cx3="http://schemas.microsoft.com/office/drawing/2016/5/9/chartex" xmlns:cx4="http://schemas.microsoft.com/office/drawing/2016/5/10/chartex" xmlns:cx5="http://schemas.microsoft.com/office/drawing/2016/5/11/chartex" xmlns:cx6="http://schemas.microsoft.com/office/drawing/2016/5/12/chartex" xmlns:cx7="http://schemas.microsoft.com/office/drawing/2016/5/13/chartex" xmlns:cx8="http://schemas.microsoft.com/office/drawing/2016/5/14/chartex" xmlns:mc="http://schemas.openxmlformats.org/markup-compatibility/2006" xmlns:aink="http://schemas.microsoft.com/office/drawing/2016/ink" xmlns:am3d="http://schemas.microsoft.com/office/drawing/2017/model3d" xmlns:o="urn:schemas-microsoft-com:office:office" xmlns:r="http://schemas.openxmlformats.org/officeDocument/2006/relationships" xmlns:m="http://schemas.openxmlformats.org/officeDocument/2006/math" xmlns:v="urn:schemas-microsoft-com:vml" xmlns:wp14="http://schemas.microsoft.com/office/word/2010/wordprocessingDrawing" xmlns:wp="http://schemas.openxmlformats.org/drawingml/2006/wordprocessingDrawing" xmlns:w10="urn:schemas-microsoft-com:office:word" xmlns:w="http://schemas.openxmlformats.org/wordprocessingml/2006/main" xmlns:w14="http://schemas.microsoft.com/office/word/2010/wordml" xmlns:w15="http://schemas.microsoft.com/office/word/2012/wordml" xmlns:w16cid="http://schemas.microsoft.com/office/word/2016/wordml/cid" xmlns:w16se="http://schemas.microsoft.com/office/word/2015/wordml/symex" xmlns:wpg="http://schemas.microsoft.com/office/word/2010/wordprocessingGroup" xmlns:wpi="http://schemas.microsoft.com/office/word/2010/wordprocessingInk" xmlns:wne="http://schemas.microsoft.com/office/word/2006/wordml" xmlns:wps="http://schemas.microsoft.com/office/word/2010/wordprocessingShape" mc:Ignorable="w14 w15 w16se w16cid wp14">
+  <w:sdt>
+    <w:sdtPr>
+      <w:rPr>
+        <w:rStyle w:val="PageNumber"/>
+      </w:rPr>
+      <w:id w:val="294106431"/>
+      <w:docPartObj>
+        <w:docPartGallery w:val="Page Numbers (Bottom of Page)"/>
+        <w:docPartUnique/>
+      </w:docPartObj>
+    </w:sdtPr>
+    <w:sdtContent>
+      <w:p>
+        <w:pPr>
+          <w:pStyle w:val="Footer"/>
+          <w:framePr w:wrap="none" w:vAnchor="text" w:hAnchor="margin" w:xAlign="right" w:y="1"/>
+          <w:rPr>
+            <w:rStyle w:val="PageNumber"/>
+          </w:rPr>
+        </w:pPr>
+        <w:r>
+          <w:rPr>
+            <w:rStyle w:val="PageNumber"/>
+          </w:rPr>
+          <w:fldChar w:fldCharType="begin"/>
+        </w:r>
+        <w:r>
+          <w:rPr>
+            <w:rStyle w:val="PageNumber"/>
+          </w:rPr>
+          <w:instrText xml:space="preserve"> PAGE </w:instrText>
+        </w:r>
+        <w:r>
+          <w:rPr>
+            <w:rStyle w:val="PageNumber"/>
+          </w:rPr>
+          <w:fldChar w:fldCharType="separate"/>
+        </w:r>
+        <w:r>
+          <w:rPr>
+            <w:rStyle w:val="PageNumber"/>
+            <w:noProof/>
+          </w:rPr>
+          <w:t>2</w:t>
+        </w:r>
+        <w:r>
+          <w:rPr>
+            <w:rStyle w:val="PageNumber"/>
+          </w:rPr>
+          <w:fldChar w:fldCharType="end"/>
+        </w:r>
+      </w:p>
+    </w:sdtContent>
+  </w:sdt>
+  <w:p>
+    <w:pPr>
+      <w:pStyle w:val="Footer"/>
+      <w:ind w:right="360"/>
+    </w:pPr>
+  </w:p>
+</w:ftr>
+</file>
+
+<file path=word/footnotes.xml><?xml version="1.0" encoding="utf-8"?>
+<w:footnotes xmlns:wpc="http://schemas.microsoft.com/office/word/2010/wordprocessingCanvas" xmlns:cx="http://schemas.microsoft.com/office/drawing/2014/chartex" xmlns:cx1="http://schemas.microsoft.com/office/drawing/2015/9/8/chartex" xmlns:cx2="http://schemas.microsoft.com/office/drawing/2015/10/21/chartex" xmlns:cx3="http://schemas.microsoft.com/office/drawing/2016/5/9/chartex" xmlns:cx4="http://schemas.microsoft.com/office/drawing/2016/5/10/chartex" xmlns:cx5="http://schemas.microsoft.com/office/drawing/2016/5/11/chartex" xmlns:cx6="http://schemas.microsoft.com/office/drawing/2016/5/12/chartex" xmlns:cx7="http://schemas.microsoft.com/office/drawing/2016/5/13/chartex" xmlns:cx8="http://schemas.microsoft.com/office/drawing/2016/5/14/chartex" xmlns:mc="http://schemas.openxmlformats.org/markup-compatibility/2006" xmlns:aink="http://schemas.microsoft.com/office/drawing/2016/ink" xmlns:am3d="http://schemas.microsoft.com/office/drawing/2017/model3d" xmlns:o="urn:schemas-microsoft-com:office:office" xmlns:r="http://schemas.openxmlformats.org/officeDocument/2006/relationships" xmlns:m="http://schemas.openxmlformats.org/officeDocument/2006/math" xmlns:v="urn:schemas-microsoft-com:vml" xmlns:wp14="http://schemas.microsoft.com/office/word/2010/wordprocessingDrawing" xmlns:wp="http://schemas.openxmlformats.org/drawingml/2006/wordprocessingDrawing" xmlns:w10="urn:schemas-microsoft-com:office:word" xmlns:w="http://schemas.openxmlformats.org/wordprocessingml/2006/main" xmlns:w14="http://schemas.microsoft.com/office/word/2010/wordml" xmlns:w15="http://schemas.microsoft.com/office/word/2012/wordml" xmlns:w16cid="http://schemas.microsoft.com/office/word/2016/wordml/cid" xmlns:w16se="http://schemas.microsoft.com/office/word/2015/wordml/symex" xmlns:wpg="http://schemas.microsoft.com/office/word/2010/wordprocessingGroup" xmlns:wpi="http://schemas.microsoft.com/office/word/2010/wordprocessingInk" xmlns:wne="http://schemas.microsoft.com/office/word/2006/wordml" xmlns:wps="http://schemas.microsoft.com/office/word/2010/wordprocessingShape" mc:Ignorable="w14 w15 w16se w16cid wp14">
+  <w:footnote w:type="separator" w:id="-1">
+    <w:p>
+      <w:pPr>
+        <w:spacing w:after="0" w:line="240" w:lineRule="auto"/>
+      </w:pPr>
+      <w:r>
+        <w:separator/>
+      </w:r>
+    </w:p>
+  </w:footnote>
+  <w:footnote w:type="continuationSeparator" w:id="0">
+    <w:p>
+      <w:pPr>
+        <w:spacing w:after="0" w:line="240" w:lineRule="auto"/>
+      </w:pPr>
+      <w:r>
+        <w:continuationSeparator/>
+      </w:r>
+    </w:p>
+  </w:footnote>
+</w:footnotes>
 </file>
 
 <file path=word/numbering.xml><?xml version="1.0" encoding="utf-8"?>
@@ -13565,6 +13729,39 @@
       <w:u w:val="single"/>
     </w:rPr>
   </w:style>
+  <w:style w:type="paragraph" w:styleId="Footer">
+    <w:name w:val="footer"/>
+    <w:basedOn w:val="Normal"/>
+    <w:link w:val="FooterChar"/>
+    <w:uiPriority w:val="99"/>
+    <w:unhideWhenUsed/>
+    <w:rsid w:val="00197BC5"/>
+    <w:pPr>
+      <w:tabs>
+        <w:tab w:val="center" w:pos="4680"/>
+        <w:tab w:val="right" w:pos="9360"/>
+      </w:tabs>
+      <w:spacing w:after="0" w:line="240" w:lineRule="auto"/>
+    </w:pPr>
+  </w:style>
+  <w:style w:type="character" w:customStyle="1" w:styleId="FooterChar">
+    <w:name w:val="Footer Char"/>
+    <w:basedOn w:val="DefaultParagraphFont"/>
+    <w:link w:val="Footer"/>
+    <w:uiPriority w:val="99"/>
+    <w:rsid w:val="00197BC5"/>
+    <w:rPr>
+      <w:sz w:val="22"/>
+    </w:rPr>
+  </w:style>
+  <w:style w:type="character" w:styleId="PageNumber">
+    <w:name w:val="page number"/>
+    <w:basedOn w:val="DefaultParagraphFont"/>
+    <w:uiPriority w:val="99"/>
+    <w:semiHidden/>
+    <w:unhideWhenUsed/>
+    <w:rsid w:val="00197BC5"/>
+  </w:style>
 </w:styles>
 </file>
 
@@ -13893,7 +14090,7 @@
 </file>
 
 <file path=customXml/itemProps1.xml><?xml version="1.0" encoding="utf-8"?>
-<ds:datastoreItem xmlns:ds="http://schemas.openxmlformats.org/officeDocument/2006/customXml" ds:itemID="{E575B77D-5672-FD49-9D2C-CF005223A718}">
+<ds:datastoreItem xmlns:ds="http://schemas.openxmlformats.org/officeDocument/2006/customXml" ds:itemID="{0EBB3C03-AC01-4041-ADF1-90170C6A1518}">
   <ds:schemaRefs>
     <ds:schemaRef ds:uri="http://schemas.openxmlformats.org/officeDocument/2006/bibliography"/>
   </ds:schemaRefs>

</xml_diff>